<commit_message>
adding final case study analysis
</commit_message>
<xml_diff>
--- a/Projects/Lead+Scoring+Case+Study/Lead Scoring Assignment/Assignment Subjective Questions.docx
+++ b/Projects/Lead+Scoring+Case+Study/Lead Scoring Assignment/Assignment Subjective Questions.docx
@@ -1,6 +1,6 @@
 
 <file path=word/document.xml><?xml version="1.0" encoding="utf-8"?>
-<w:document xmlns:wpc="http://schemas.microsoft.com/office/word/2010/wordprocessingCanvas" xmlns:cx="http://schemas.microsoft.com/office/drawing/2014/chartex" xmlns:cx1="http://schemas.microsoft.com/office/drawing/2015/9/8/chartex" xmlns:cx2="http://schemas.microsoft.com/office/drawing/2015/10/21/chartex" xmlns:cx3="http://schemas.microsoft.com/office/drawing/2016/5/9/chartex" xmlns:cx4="http://schemas.microsoft.com/office/drawing/2016/5/10/chartex" xmlns:cx5="http://schemas.microsoft.com/office/drawing/2016/5/11/chartex" xmlns:cx6="http://schemas.microsoft.com/office/drawing/2016/5/12/chartex" xmlns:cx7="http://schemas.microsoft.com/office/drawing/2016/5/13/chartex" xmlns:cx8="http://schemas.microsoft.com/office/drawing/2016/5/14/chartex" xmlns:mc="http://schemas.openxmlformats.org/markup-compatibility/2006" xmlns:aink="http://schemas.microsoft.com/office/drawing/2016/ink" xmlns:am3d="http://schemas.microsoft.com/office/drawing/2017/model3d" xmlns:o="urn:schemas-microsoft-com:office:office" xmlns:r="http://schemas.openxmlformats.org/officeDocument/2006/relationships" xmlns:m="http://schemas.openxmlformats.org/officeDocument/2006/math" xmlns:v="urn:schemas-microsoft-com:vml" xmlns:wp14="http://schemas.microsoft.com/office/word/2010/wordprocessingDrawing" xmlns:wp="http://schemas.openxmlformats.org/drawingml/2006/wordprocessingDrawing" xmlns:w10="urn:schemas-microsoft-com:office:word" xmlns:w="http://schemas.openxmlformats.org/wordprocessingml/2006/main" xmlns:w14="http://schemas.microsoft.com/office/word/2010/wordml" xmlns:w15="http://schemas.microsoft.com/office/word/2012/wordml" xmlns:w16cid="http://schemas.microsoft.com/office/word/2016/wordml/cid" xmlns:w16se="http://schemas.microsoft.com/office/word/2015/wordml/symex" xmlns:wpg="http://schemas.microsoft.com/office/word/2010/wordprocessingGroup" xmlns:wpi="http://schemas.microsoft.com/office/word/2010/wordprocessingInk" xmlns:wne="http://schemas.microsoft.com/office/word/2006/wordml" xmlns:wps="http://schemas.microsoft.com/office/word/2010/wordprocessingShape" mc:Ignorable="w14 w15 w16se w16cid wp14">
+<w:document xmlns:wpc="http://schemas.microsoft.com/office/word/2010/wordprocessingCanvas" xmlns:cx="http://schemas.microsoft.com/office/drawing/2014/chartex" xmlns:cx1="http://schemas.microsoft.com/office/drawing/2015/9/8/chartex" xmlns:cx2="http://schemas.microsoft.com/office/drawing/2015/10/21/chartex" xmlns:cx3="http://schemas.microsoft.com/office/drawing/2016/5/9/chartex" xmlns:cx4="http://schemas.microsoft.com/office/drawing/2016/5/10/chartex" xmlns:cx5="http://schemas.microsoft.com/office/drawing/2016/5/11/chartex" xmlns:cx6="http://schemas.microsoft.com/office/drawing/2016/5/12/chartex" xmlns:cx7="http://schemas.microsoft.com/office/drawing/2016/5/13/chartex" xmlns:cx8="http://schemas.microsoft.com/office/drawing/2016/5/14/chartex" xmlns:mc="http://schemas.openxmlformats.org/markup-compatibility/2006" xmlns:aink="http://schemas.microsoft.com/office/drawing/2016/ink" xmlns:am3d="http://schemas.microsoft.com/office/drawing/2017/model3d" xmlns:o="urn:schemas-microsoft-com:office:office" xmlns:oel="http://schemas.microsoft.com/office/2019/extlst" xmlns:r="http://schemas.openxmlformats.org/officeDocument/2006/relationships" xmlns:m="http://schemas.openxmlformats.org/officeDocument/2006/math" xmlns:v="urn:schemas-microsoft-com:vml" xmlns:wp14="http://schemas.microsoft.com/office/word/2010/wordprocessingDrawing" xmlns:wp="http://schemas.openxmlformats.org/drawingml/2006/wordprocessingDrawing" xmlns:w10="urn:schemas-microsoft-com:office:word" xmlns:w="http://schemas.openxmlformats.org/wordprocessingml/2006/main" xmlns:w14="http://schemas.microsoft.com/office/word/2010/wordml" xmlns:w15="http://schemas.microsoft.com/office/word/2012/wordml" xmlns:w16cex="http://schemas.microsoft.com/office/word/2018/wordml/cex" xmlns:w16cid="http://schemas.microsoft.com/office/word/2016/wordml/cid" xmlns:w16="http://schemas.microsoft.com/office/word/2018/wordml" xmlns:w16sdtdh="http://schemas.microsoft.com/office/word/2020/wordml/sdtdatahash" xmlns:w16se="http://schemas.microsoft.com/office/word/2015/wordml/symex" xmlns:wpg="http://schemas.microsoft.com/office/word/2010/wordprocessingGroup" xmlns:wpi="http://schemas.microsoft.com/office/word/2010/wordprocessingInk" xmlns:wne="http://schemas.microsoft.com/office/word/2006/wordml" xmlns:wps="http://schemas.microsoft.com/office/word/2010/wordprocessingShape" mc:Ignorable="w14 w15 w16se w16cid w16 w16cex w16sdtdh wp14">
   <w:body>
     <w:p>
       <w:pPr>
@@ -8,59 +8,347 @@
           <w:ilvl w:val="0"/>
           <w:numId w:val="1"/>
         </w:numPr>
-      </w:pPr>
-      <w:r>
+        <w:rPr>
+          <w:b/>
+          <w:bCs/>
+        </w:rPr>
+      </w:pPr>
+      <w:r>
+        <w:rPr>
+          <w:b/>
+          <w:bCs/>
+        </w:rPr>
         <w:t>Which are the top three variables in your model which contribute most towards the probability of a lead getting converted?</w:t>
       </w:r>
-      <w:r>
-        <w:br/>
-      </w:r>
-    </w:p>
+    </w:p>
+    <w:p>
+      <w:pPr>
+        <w:pStyle w:val="ListParagraph"/>
+        <w:numPr>
+          <w:ilvl w:val="0"/>
+          <w:numId w:val="2"/>
+        </w:numPr>
+      </w:pPr>
+      <w:r>
+        <w:t>Total Time Spent on Website</w:t>
+      </w:r>
+    </w:p>
+    <w:p>
+      <w:pPr>
+        <w:pStyle w:val="ListParagraph"/>
+        <w:numPr>
+          <w:ilvl w:val="0"/>
+          <w:numId w:val="2"/>
+        </w:numPr>
+      </w:pPr>
+      <w:r>
+        <w:t>Lead Source is</w:t>
+      </w:r>
+    </w:p>
+    <w:p>
+      <w:pPr>
+        <w:pStyle w:val="ListParagraph"/>
+        <w:numPr>
+          <w:ilvl w:val="1"/>
+          <w:numId w:val="2"/>
+        </w:numPr>
+      </w:pPr>
+      <w:proofErr w:type="spellStart"/>
+      <w:r>
+        <w:t>Welingak</w:t>
+      </w:r>
+      <w:proofErr w:type="spellEnd"/>
+      <w:r>
+        <w:t xml:space="preserve"> website</w:t>
+      </w:r>
+    </w:p>
+    <w:p>
+      <w:pPr>
+        <w:pStyle w:val="ListParagraph"/>
+        <w:numPr>
+          <w:ilvl w:val="0"/>
+          <w:numId w:val="2"/>
+        </w:numPr>
+      </w:pPr>
+      <w:r>
+        <w:t>When Lead Origin is</w:t>
+      </w:r>
+    </w:p>
+    <w:p>
+      <w:pPr>
+        <w:pStyle w:val="ListParagraph"/>
+        <w:numPr>
+          <w:ilvl w:val="1"/>
+          <w:numId w:val="2"/>
+        </w:numPr>
+      </w:pPr>
+      <w:r>
+        <w:t>Lead Add Form</w:t>
+      </w:r>
+    </w:p>
+    <w:p>
+      <w:pPr>
+        <w:pStyle w:val="ListParagraph"/>
+        <w:numPr>
+          <w:ilvl w:val="0"/>
+          <w:numId w:val="2"/>
+        </w:numPr>
+      </w:pPr>
+      <w:r>
+        <w:t>Lead is a “Working Professional”</w:t>
+      </w:r>
+    </w:p>
+    <w:p>
+      <w:pPr>
+        <w:pStyle w:val="ListParagraph"/>
+        <w:numPr>
+          <w:ilvl w:val="0"/>
+          <w:numId w:val="2"/>
+        </w:numPr>
+      </w:pPr>
+      <w:r>
+        <w:t>Last activity was – had a phone conversation</w:t>
+      </w:r>
+    </w:p>
+    <w:p>
+      <w:pPr>
+        <w:pStyle w:val="ListParagraph"/>
+        <w:numPr>
+          <w:ilvl w:val="0"/>
+          <w:numId w:val="2"/>
+        </w:numPr>
+      </w:pPr>
+      <w:r>
+        <w:t>Total Visits</w:t>
+      </w:r>
+    </w:p>
+    <w:p/>
     <w:p>
       <w:pPr>
         <w:numPr>
           <w:ilvl w:val="0"/>
           <w:numId w:val="1"/>
         </w:numPr>
-      </w:pPr>
-      <w:r>
+        <w:rPr>
+          <w:b/>
+          <w:bCs/>
+        </w:rPr>
+      </w:pPr>
+      <w:r>
+        <w:rPr>
+          <w:b/>
+          <w:bCs/>
+        </w:rPr>
         <w:t>What are the top 3 categorical/dummy variables in the model which should be focused the most on in order to increase the probability of lead conversion?</w:t>
       </w:r>
     </w:p>
-    <w:p/>
+    <w:p>
+      <w:pPr>
+        <w:pStyle w:val="ListParagraph"/>
+        <w:numPr>
+          <w:ilvl w:val="0"/>
+          <w:numId w:val="3"/>
+        </w:numPr>
+      </w:pPr>
+      <w:r>
+        <w:t xml:space="preserve">Lead </w:t>
+      </w:r>
+      <w:proofErr w:type="spellStart"/>
+      <w:r>
+        <w:t>Origin_Lead</w:t>
+      </w:r>
+      <w:proofErr w:type="spellEnd"/>
+      <w:r>
+        <w:t xml:space="preserve"> Add Form</w:t>
+      </w:r>
+      <w:r>
+        <w:tab/>
+      </w:r>
+    </w:p>
+    <w:p>
+      <w:pPr>
+        <w:pStyle w:val="ListParagraph"/>
+        <w:numPr>
+          <w:ilvl w:val="0"/>
+          <w:numId w:val="3"/>
+        </w:numPr>
+      </w:pPr>
+      <w:r>
+        <w:t xml:space="preserve">Lead </w:t>
+      </w:r>
+      <w:proofErr w:type="spellStart"/>
+      <w:r>
+        <w:t>Source_Welingak</w:t>
+      </w:r>
+      <w:proofErr w:type="spellEnd"/>
+      <w:r>
+        <w:t xml:space="preserve"> Website</w:t>
+      </w:r>
+      <w:r>
+        <w:tab/>
+      </w:r>
+    </w:p>
+    <w:p>
+      <w:pPr>
+        <w:pStyle w:val="ListParagraph"/>
+        <w:numPr>
+          <w:ilvl w:val="0"/>
+          <w:numId w:val="3"/>
+        </w:numPr>
+      </w:pPr>
+      <w:r>
+        <w:t xml:space="preserve">Last </w:t>
+      </w:r>
+      <w:proofErr w:type="spellStart"/>
+      <w:r>
+        <w:t>Activity_Had</w:t>
+      </w:r>
+      <w:proofErr w:type="spellEnd"/>
+      <w:r>
+        <w:t xml:space="preserve"> a Phone Conversation</w:t>
+      </w:r>
+      <w:r>
+        <w:tab/>
+      </w:r>
+    </w:p>
+    <w:p>
+      <w:pPr>
+        <w:pStyle w:val="ListParagraph"/>
+        <w:numPr>
+          <w:ilvl w:val="0"/>
+          <w:numId w:val="3"/>
+        </w:numPr>
+      </w:pPr>
+      <w:r>
+        <w:t xml:space="preserve">What is your current </w:t>
+      </w:r>
+      <w:proofErr w:type="spellStart"/>
+      <w:r>
+        <w:t>occupation_Working</w:t>
+      </w:r>
+      <w:proofErr w:type="spellEnd"/>
+      <w:r>
+        <w:t xml:space="preserve"> Professional</w:t>
+      </w:r>
+      <w:r>
+        <w:tab/>
+      </w:r>
+    </w:p>
+    <w:p>
+      <w:pPr>
+        <w:pStyle w:val="ListParagraph"/>
+        <w:ind w:left="1440"/>
+      </w:pPr>
+    </w:p>
     <w:p>
       <w:pPr>
         <w:numPr>
           <w:ilvl w:val="0"/>
           <w:numId w:val="1"/>
         </w:numPr>
-      </w:pPr>
-      <w:r>
-        <w:t>X Education has a period of 2 months every year during which they hire some interns. The sales team</w:t>
-      </w:r>
-      <w:proofErr w:type="gramStart"/>
-      <w:r>
-        <w:t>, in particular, has</w:t>
-      </w:r>
-      <w:proofErr w:type="gramEnd"/>
-      <w:r>
-        <w:t xml:space="preserve"> around 10 interns allotted to them. </w:t>
-      </w:r>
-      <w:proofErr w:type="gramStart"/>
-      <w:r>
-        <w:t>So</w:t>
-      </w:r>
-      <w:proofErr w:type="gramEnd"/>
-      <w:r>
-        <w:t xml:space="preserve"> during this phase, they wish to make the lead conversion more aggressive. </w:t>
-      </w:r>
-      <w:proofErr w:type="gramStart"/>
-      <w:r>
-        <w:t>So</w:t>
-      </w:r>
-      <w:proofErr w:type="gramEnd"/>
-      <w:r>
-        <w:t xml:space="preserve"> they want almost all of the potential leads (i.e. the customers who have been predicted as 1 by the model) to be converted and hence, want to make phone calls to as much of such people as possible. Suggest a good strategy they should employ at this stage.</w:t>
+        <w:rPr>
+          <w:b/>
+          <w:bCs/>
+        </w:rPr>
+      </w:pPr>
+      <w:r>
+        <w:rPr>
+          <w:b/>
+          <w:bCs/>
+        </w:rPr>
+        <w:t>X Education has a period of 2 months every year during which they hire some interns. The sales team, in particular, has around 10 interns allotted to them. So during this phase, they wish to make the lead conversion more aggressive. So they want almost all of the potential leads (i.e. the customers who have been predicted as 1 by the model) to be converted and hence, want to make phone calls to as much of such people as possible. Suggest a good strategy they should employ at this stage.</w:t>
+      </w:r>
+    </w:p>
+    <w:p>
+      <w:pPr>
+        <w:pStyle w:val="ListParagraph"/>
+        <w:numPr>
+          <w:ilvl w:val="0"/>
+          <w:numId w:val="5"/>
+        </w:numPr>
+      </w:pPr>
+      <w:r>
+        <w:t>Focus on working professionals</w:t>
+      </w:r>
+    </w:p>
+    <w:p>
+      <w:pPr>
+        <w:pStyle w:val="ListParagraph"/>
+        <w:numPr>
+          <w:ilvl w:val="0"/>
+          <w:numId w:val="5"/>
+        </w:numPr>
+      </w:pPr>
+      <w:r>
+        <w:t>Focus on people who spend a lot of time on the website; and make repeat no of visits (&gt;=2)</w:t>
+      </w:r>
+    </w:p>
+    <w:p>
+      <w:pPr>
+        <w:pStyle w:val="ListParagraph"/>
+        <w:numPr>
+          <w:ilvl w:val="0"/>
+          <w:numId w:val="5"/>
+        </w:numPr>
+      </w:pPr>
+      <w:r>
+        <w:t xml:space="preserve">Target leads who have come from </w:t>
+      </w:r>
+      <w:r>
+        <w:t>( Lead source or lead origin)</w:t>
+      </w:r>
+    </w:p>
+    <w:p>
+      <w:pPr>
+        <w:pStyle w:val="ListParagraph"/>
+        <w:numPr>
+          <w:ilvl w:val="1"/>
+          <w:numId w:val="5"/>
+        </w:numPr>
+      </w:pPr>
+      <w:proofErr w:type="spellStart"/>
+      <w:r>
+        <w:t>Welingak</w:t>
+      </w:r>
+      <w:proofErr w:type="spellEnd"/>
+      <w:r>
+        <w:t xml:space="preserve"> website </w:t>
+      </w:r>
+    </w:p>
+    <w:p>
+      <w:pPr>
+        <w:pStyle w:val="ListParagraph"/>
+        <w:numPr>
+          <w:ilvl w:val="1"/>
+          <w:numId w:val="5"/>
+        </w:numPr>
+      </w:pPr>
+      <w:r>
+        <w:t xml:space="preserve">Lead Add Form </w:t>
+      </w:r>
+    </w:p>
+    <w:p>
+      <w:pPr>
+        <w:pStyle w:val="ListParagraph"/>
+        <w:numPr>
+          <w:ilvl w:val="1"/>
+          <w:numId w:val="5"/>
+        </w:numPr>
+      </w:pPr>
+      <w:r>
+        <w:t>Olark Chat</w:t>
+      </w:r>
+    </w:p>
+    <w:p>
+      <w:pPr>
+        <w:pStyle w:val="ListParagraph"/>
+        <w:numPr>
+          <w:ilvl w:val="0"/>
+          <w:numId w:val="5"/>
+        </w:numPr>
+      </w:pPr>
+      <w:r>
+        <w:t>Where last activity was a phone conversation with the leads</w:t>
       </w:r>
       <w:r>
         <w:br/>
@@ -72,25 +360,75 @@
           <w:ilvl w:val="0"/>
           <w:numId w:val="1"/>
         </w:numPr>
-      </w:pPr>
-      <w:r>
-        <w:t xml:space="preserve">Similarly, at times, the company reaches its target for a quarter before the deadline. During this time, the company wants the sales team to focus on some new work as well. </w:t>
-      </w:r>
-      <w:proofErr w:type="gramStart"/>
-      <w:r>
-        <w:t>So</w:t>
-      </w:r>
-      <w:proofErr w:type="gramEnd"/>
-      <w:r>
-        <w:t xml:space="preserve"> during this time, the company’s aim is to not make phone calls unless it’s extremely necessary, i.e. they want to minimi</w:t>
-      </w:r>
-      <w:r>
+        <w:rPr>
+          <w:b/>
+          <w:bCs/>
+        </w:rPr>
+      </w:pPr>
+      <w:r>
+        <w:rPr>
+          <w:b/>
+          <w:bCs/>
+        </w:rPr>
+        <w:t>Similarly, at times, the company reaches its target for a quarter before the deadline. During this time, the company wants the sales team to focus on some new work as well. So during this time, the company’s aim is to not make phone calls unless it’s extremely necessary, i.e. they want to minimi</w:t>
+      </w:r>
+      <w:r>
+        <w:rPr>
+          <w:b/>
+          <w:bCs/>
+        </w:rPr>
         <w:t>z</w:t>
       </w:r>
-      <w:bookmarkStart w:id="0" w:name="_GoBack"/>
-      <w:bookmarkEnd w:id="0"/>
-      <w:r>
+      <w:r>
+        <w:rPr>
+          <w:b/>
+          <w:bCs/>
+        </w:rPr>
         <w:t>e the rate of useless phone calls. Suggest a strategy they should employ at this stage.</w:t>
+      </w:r>
+    </w:p>
+    <w:p>
+      <w:pPr>
+        <w:numPr>
+          <w:ilvl w:val="1"/>
+          <w:numId w:val="1"/>
+        </w:numPr>
+        <w:rPr>
+          <w:b/>
+          <w:bCs/>
+        </w:rPr>
+      </w:pPr>
+      <w:r>
+        <w:t xml:space="preserve">Try to make the website more attractive </w:t>
+      </w:r>
+      <w:r>
+        <w:t xml:space="preserve">or simplify the user journey; </w:t>
+      </w:r>
+      <w:r>
+        <w:t>so that people can come back to the site; spend more time on the website</w:t>
+      </w:r>
+    </w:p>
+    <w:p>
+      <w:pPr>
+        <w:numPr>
+          <w:ilvl w:val="1"/>
+          <w:numId w:val="1"/>
+        </w:numPr>
+        <w:rPr>
+          <w:b/>
+          <w:bCs/>
+        </w:rPr>
+      </w:pPr>
+      <w:r>
+        <w:t xml:space="preserve">Try to have engaging content on Olark chat, </w:t>
+      </w:r>
+      <w:proofErr w:type="spellStart"/>
+      <w:r>
+        <w:t>Weligak</w:t>
+      </w:r>
+      <w:proofErr w:type="spellEnd"/>
+      <w:r>
+        <w:t xml:space="preserve"> website or funnel the leads to these channels</w:t>
       </w:r>
     </w:p>
     <w:sectPr>
@@ -104,8 +442,460 @@
 </file>
 
 <file path=word/numbering.xml><?xml version="1.0" encoding="utf-8"?>
-<w:numbering xmlns:wpc="http://schemas.microsoft.com/office/word/2010/wordprocessingCanvas" xmlns:cx="http://schemas.microsoft.com/office/drawing/2014/chartex" xmlns:cx1="http://schemas.microsoft.com/office/drawing/2015/9/8/chartex" xmlns:cx2="http://schemas.microsoft.com/office/drawing/2015/10/21/chartex" xmlns:cx3="http://schemas.microsoft.com/office/drawing/2016/5/9/chartex" xmlns:cx4="http://schemas.microsoft.com/office/drawing/2016/5/10/chartex" xmlns:cx5="http://schemas.microsoft.com/office/drawing/2016/5/11/chartex" xmlns:cx6="http://schemas.microsoft.com/office/drawing/2016/5/12/chartex" xmlns:cx7="http://schemas.microsoft.com/office/drawing/2016/5/13/chartex" xmlns:cx8="http://schemas.microsoft.com/office/drawing/2016/5/14/chartex" xmlns:mc="http://schemas.openxmlformats.org/markup-compatibility/2006" xmlns:aink="http://schemas.microsoft.com/office/drawing/2016/ink" xmlns:am3d="http://schemas.microsoft.com/office/drawing/2017/model3d" xmlns:o="urn:schemas-microsoft-com:office:office" xmlns:r="http://schemas.openxmlformats.org/officeDocument/2006/relationships" xmlns:m="http://schemas.openxmlformats.org/officeDocument/2006/math" xmlns:v="urn:schemas-microsoft-com:vml" xmlns:wp14="http://schemas.microsoft.com/office/word/2010/wordprocessingDrawing" xmlns:wp="http://schemas.openxmlformats.org/drawingml/2006/wordprocessingDrawing" xmlns:w10="urn:schemas-microsoft-com:office:word" xmlns:w="http://schemas.openxmlformats.org/wordprocessingml/2006/main" xmlns:w14="http://schemas.microsoft.com/office/word/2010/wordml" xmlns:w15="http://schemas.microsoft.com/office/word/2012/wordml" xmlns:w16cid="http://schemas.microsoft.com/office/word/2016/wordml/cid" xmlns:w16se="http://schemas.microsoft.com/office/word/2015/wordml/symex" xmlns:wpg="http://schemas.microsoft.com/office/word/2010/wordprocessingGroup" xmlns:wpi="http://schemas.microsoft.com/office/word/2010/wordprocessingInk" xmlns:wne="http://schemas.microsoft.com/office/word/2006/wordml" xmlns:wps="http://schemas.microsoft.com/office/word/2010/wordprocessingShape" mc:Ignorable="w14 w15 w16se w16cid wp14">
+<w:numbering xmlns:wpc="http://schemas.microsoft.com/office/word/2010/wordprocessingCanvas" xmlns:cx="http://schemas.microsoft.com/office/drawing/2014/chartex" xmlns:cx1="http://schemas.microsoft.com/office/drawing/2015/9/8/chartex" xmlns:cx2="http://schemas.microsoft.com/office/drawing/2015/10/21/chartex" xmlns:cx3="http://schemas.microsoft.com/office/drawing/2016/5/9/chartex" xmlns:cx4="http://schemas.microsoft.com/office/drawing/2016/5/10/chartex" xmlns:cx5="http://schemas.microsoft.com/office/drawing/2016/5/11/chartex" xmlns:cx6="http://schemas.microsoft.com/office/drawing/2016/5/12/chartex" xmlns:cx7="http://schemas.microsoft.com/office/drawing/2016/5/13/chartex" xmlns:cx8="http://schemas.microsoft.com/office/drawing/2016/5/14/chartex" xmlns:mc="http://schemas.openxmlformats.org/markup-compatibility/2006" xmlns:aink="http://schemas.microsoft.com/office/drawing/2016/ink" xmlns:am3d="http://schemas.microsoft.com/office/drawing/2017/model3d" xmlns:o="urn:schemas-microsoft-com:office:office" xmlns:oel="http://schemas.microsoft.com/office/2019/extlst" xmlns:r="http://schemas.openxmlformats.org/officeDocument/2006/relationships" xmlns:m="http://schemas.openxmlformats.org/officeDocument/2006/math" xmlns:v="urn:schemas-microsoft-com:vml" xmlns:wp14="http://schemas.microsoft.com/office/word/2010/wordprocessingDrawing" xmlns:wp="http://schemas.openxmlformats.org/drawingml/2006/wordprocessingDrawing" xmlns:w10="urn:schemas-microsoft-com:office:word" xmlns:w="http://schemas.openxmlformats.org/wordprocessingml/2006/main" xmlns:w14="http://schemas.microsoft.com/office/word/2010/wordml" xmlns:w15="http://schemas.microsoft.com/office/word/2012/wordml" xmlns:w16cex="http://schemas.microsoft.com/office/word/2018/wordml/cex" xmlns:w16cid="http://schemas.microsoft.com/office/word/2016/wordml/cid" xmlns:w16="http://schemas.microsoft.com/office/word/2018/wordml" xmlns:w16sdtdh="http://schemas.microsoft.com/office/word/2020/wordml/sdtdatahash" xmlns:w16se="http://schemas.microsoft.com/office/word/2015/wordml/symex" xmlns:wpg="http://schemas.microsoft.com/office/word/2010/wordprocessingGroup" xmlns:wpi="http://schemas.microsoft.com/office/word/2010/wordprocessingInk" xmlns:wne="http://schemas.microsoft.com/office/word/2006/wordml" xmlns:wps="http://schemas.microsoft.com/office/word/2010/wordprocessingShape" mc:Ignorable="w14 w15 w16se w16cid w16 w16cex w16sdtdh wp14">
   <w:abstractNum w:abstractNumId="0" w15:restartNumberingAfterBreak="0">
+    <w:nsid w:val="02EE0433"/>
+    <w:multiLevelType w:val="hybridMultilevel"/>
+    <w:tmpl w:val="7206CD28"/>
+    <w:lvl w:ilvl="0" w:tplc="40090001">
+      <w:start w:val="1"/>
+      <w:numFmt w:val="bullet"/>
+      <w:lvlText w:val=""/>
+      <w:lvlJc w:val="left"/>
+      <w:pPr>
+        <w:ind w:left="1440" w:hanging="360"/>
+      </w:pPr>
+      <w:rPr>
+        <w:rFonts w:ascii="Symbol" w:hAnsi="Symbol" w:hint="default"/>
+      </w:rPr>
+    </w:lvl>
+    <w:lvl w:ilvl="1" w:tplc="40090003" w:tentative="1">
+      <w:start w:val="1"/>
+      <w:numFmt w:val="bullet"/>
+      <w:lvlText w:val="o"/>
+      <w:lvlJc w:val="left"/>
+      <w:pPr>
+        <w:ind w:left="2160" w:hanging="360"/>
+      </w:pPr>
+      <w:rPr>
+        <w:rFonts w:ascii="Courier New" w:hAnsi="Courier New" w:cs="Courier New" w:hint="default"/>
+      </w:rPr>
+    </w:lvl>
+    <w:lvl w:ilvl="2" w:tplc="40090005" w:tentative="1">
+      <w:start w:val="1"/>
+      <w:numFmt w:val="bullet"/>
+      <w:lvlText w:val=""/>
+      <w:lvlJc w:val="left"/>
+      <w:pPr>
+        <w:ind w:left="2880" w:hanging="360"/>
+      </w:pPr>
+      <w:rPr>
+        <w:rFonts w:ascii="Wingdings" w:hAnsi="Wingdings" w:hint="default"/>
+      </w:rPr>
+    </w:lvl>
+    <w:lvl w:ilvl="3" w:tplc="40090001" w:tentative="1">
+      <w:start w:val="1"/>
+      <w:numFmt w:val="bullet"/>
+      <w:lvlText w:val=""/>
+      <w:lvlJc w:val="left"/>
+      <w:pPr>
+        <w:ind w:left="3600" w:hanging="360"/>
+      </w:pPr>
+      <w:rPr>
+        <w:rFonts w:ascii="Symbol" w:hAnsi="Symbol" w:hint="default"/>
+      </w:rPr>
+    </w:lvl>
+    <w:lvl w:ilvl="4" w:tplc="40090003" w:tentative="1">
+      <w:start w:val="1"/>
+      <w:numFmt w:val="bullet"/>
+      <w:lvlText w:val="o"/>
+      <w:lvlJc w:val="left"/>
+      <w:pPr>
+        <w:ind w:left="4320" w:hanging="360"/>
+      </w:pPr>
+      <w:rPr>
+        <w:rFonts w:ascii="Courier New" w:hAnsi="Courier New" w:cs="Courier New" w:hint="default"/>
+      </w:rPr>
+    </w:lvl>
+    <w:lvl w:ilvl="5" w:tplc="40090005" w:tentative="1">
+      <w:start w:val="1"/>
+      <w:numFmt w:val="bullet"/>
+      <w:lvlText w:val=""/>
+      <w:lvlJc w:val="left"/>
+      <w:pPr>
+        <w:ind w:left="5040" w:hanging="360"/>
+      </w:pPr>
+      <w:rPr>
+        <w:rFonts w:ascii="Wingdings" w:hAnsi="Wingdings" w:hint="default"/>
+      </w:rPr>
+    </w:lvl>
+    <w:lvl w:ilvl="6" w:tplc="40090001" w:tentative="1">
+      <w:start w:val="1"/>
+      <w:numFmt w:val="bullet"/>
+      <w:lvlText w:val=""/>
+      <w:lvlJc w:val="left"/>
+      <w:pPr>
+        <w:ind w:left="5760" w:hanging="360"/>
+      </w:pPr>
+      <w:rPr>
+        <w:rFonts w:ascii="Symbol" w:hAnsi="Symbol" w:hint="default"/>
+      </w:rPr>
+    </w:lvl>
+    <w:lvl w:ilvl="7" w:tplc="40090003" w:tentative="1">
+      <w:start w:val="1"/>
+      <w:numFmt w:val="bullet"/>
+      <w:lvlText w:val="o"/>
+      <w:lvlJc w:val="left"/>
+      <w:pPr>
+        <w:ind w:left="6480" w:hanging="360"/>
+      </w:pPr>
+      <w:rPr>
+        <w:rFonts w:ascii="Courier New" w:hAnsi="Courier New" w:cs="Courier New" w:hint="default"/>
+      </w:rPr>
+    </w:lvl>
+    <w:lvl w:ilvl="8" w:tplc="40090005" w:tentative="1">
+      <w:start w:val="1"/>
+      <w:numFmt w:val="bullet"/>
+      <w:lvlText w:val=""/>
+      <w:lvlJc w:val="left"/>
+      <w:pPr>
+        <w:ind w:left="7200" w:hanging="360"/>
+      </w:pPr>
+      <w:rPr>
+        <w:rFonts w:ascii="Wingdings" w:hAnsi="Wingdings" w:hint="default"/>
+      </w:rPr>
+    </w:lvl>
+  </w:abstractNum>
+  <w:abstractNum w:abstractNumId="1" w15:restartNumberingAfterBreak="0">
+    <w:nsid w:val="11BA43E7"/>
+    <w:multiLevelType w:val="hybridMultilevel"/>
+    <w:tmpl w:val="64FEBF10"/>
+    <w:lvl w:ilvl="0" w:tplc="40090001">
+      <w:start w:val="1"/>
+      <w:numFmt w:val="bullet"/>
+      <w:lvlText w:val=""/>
+      <w:lvlJc w:val="left"/>
+      <w:pPr>
+        <w:ind w:left="1440" w:hanging="360"/>
+      </w:pPr>
+      <w:rPr>
+        <w:rFonts w:ascii="Symbol" w:hAnsi="Symbol" w:hint="default"/>
+      </w:rPr>
+    </w:lvl>
+    <w:lvl w:ilvl="1" w:tplc="40090003">
+      <w:start w:val="1"/>
+      <w:numFmt w:val="bullet"/>
+      <w:lvlText w:val="o"/>
+      <w:lvlJc w:val="left"/>
+      <w:pPr>
+        <w:ind w:left="2160" w:hanging="360"/>
+      </w:pPr>
+      <w:rPr>
+        <w:rFonts w:ascii="Courier New" w:hAnsi="Courier New" w:cs="Courier New" w:hint="default"/>
+      </w:rPr>
+    </w:lvl>
+    <w:lvl w:ilvl="2" w:tplc="40090005" w:tentative="1">
+      <w:start w:val="1"/>
+      <w:numFmt w:val="bullet"/>
+      <w:lvlText w:val=""/>
+      <w:lvlJc w:val="left"/>
+      <w:pPr>
+        <w:ind w:left="2880" w:hanging="360"/>
+      </w:pPr>
+      <w:rPr>
+        <w:rFonts w:ascii="Wingdings" w:hAnsi="Wingdings" w:hint="default"/>
+      </w:rPr>
+    </w:lvl>
+    <w:lvl w:ilvl="3" w:tplc="40090001" w:tentative="1">
+      <w:start w:val="1"/>
+      <w:numFmt w:val="bullet"/>
+      <w:lvlText w:val=""/>
+      <w:lvlJc w:val="left"/>
+      <w:pPr>
+        <w:ind w:left="3600" w:hanging="360"/>
+      </w:pPr>
+      <w:rPr>
+        <w:rFonts w:ascii="Symbol" w:hAnsi="Symbol" w:hint="default"/>
+      </w:rPr>
+    </w:lvl>
+    <w:lvl w:ilvl="4" w:tplc="40090003" w:tentative="1">
+      <w:start w:val="1"/>
+      <w:numFmt w:val="bullet"/>
+      <w:lvlText w:val="o"/>
+      <w:lvlJc w:val="left"/>
+      <w:pPr>
+        <w:ind w:left="4320" w:hanging="360"/>
+      </w:pPr>
+      <w:rPr>
+        <w:rFonts w:ascii="Courier New" w:hAnsi="Courier New" w:cs="Courier New" w:hint="default"/>
+      </w:rPr>
+    </w:lvl>
+    <w:lvl w:ilvl="5" w:tplc="40090005" w:tentative="1">
+      <w:start w:val="1"/>
+      <w:numFmt w:val="bullet"/>
+      <w:lvlText w:val=""/>
+      <w:lvlJc w:val="left"/>
+      <w:pPr>
+        <w:ind w:left="5040" w:hanging="360"/>
+      </w:pPr>
+      <w:rPr>
+        <w:rFonts w:ascii="Wingdings" w:hAnsi="Wingdings" w:hint="default"/>
+      </w:rPr>
+    </w:lvl>
+    <w:lvl w:ilvl="6" w:tplc="40090001" w:tentative="1">
+      <w:start w:val="1"/>
+      <w:numFmt w:val="bullet"/>
+      <w:lvlText w:val=""/>
+      <w:lvlJc w:val="left"/>
+      <w:pPr>
+        <w:ind w:left="5760" w:hanging="360"/>
+      </w:pPr>
+      <w:rPr>
+        <w:rFonts w:ascii="Symbol" w:hAnsi="Symbol" w:hint="default"/>
+      </w:rPr>
+    </w:lvl>
+    <w:lvl w:ilvl="7" w:tplc="40090003" w:tentative="1">
+      <w:start w:val="1"/>
+      <w:numFmt w:val="bullet"/>
+      <w:lvlText w:val="o"/>
+      <w:lvlJc w:val="left"/>
+      <w:pPr>
+        <w:ind w:left="6480" w:hanging="360"/>
+      </w:pPr>
+      <w:rPr>
+        <w:rFonts w:ascii="Courier New" w:hAnsi="Courier New" w:cs="Courier New" w:hint="default"/>
+      </w:rPr>
+    </w:lvl>
+    <w:lvl w:ilvl="8" w:tplc="40090005" w:tentative="1">
+      <w:start w:val="1"/>
+      <w:numFmt w:val="bullet"/>
+      <w:lvlText w:val=""/>
+      <w:lvlJc w:val="left"/>
+      <w:pPr>
+        <w:ind w:left="7200" w:hanging="360"/>
+      </w:pPr>
+      <w:rPr>
+        <w:rFonts w:ascii="Wingdings" w:hAnsi="Wingdings" w:hint="default"/>
+      </w:rPr>
+    </w:lvl>
+  </w:abstractNum>
+  <w:abstractNum w:abstractNumId="2" w15:restartNumberingAfterBreak="0">
+    <w:nsid w:val="32CF693D"/>
+    <w:multiLevelType w:val="hybridMultilevel"/>
+    <w:tmpl w:val="0AA0E972"/>
+    <w:lvl w:ilvl="0" w:tplc="40090001">
+      <w:start w:val="1"/>
+      <w:numFmt w:val="bullet"/>
+      <w:lvlText w:val=""/>
+      <w:lvlJc w:val="left"/>
+      <w:pPr>
+        <w:ind w:left="2160" w:hanging="360"/>
+      </w:pPr>
+      <w:rPr>
+        <w:rFonts w:ascii="Symbol" w:hAnsi="Symbol" w:hint="default"/>
+      </w:rPr>
+    </w:lvl>
+    <w:lvl w:ilvl="1" w:tplc="40090003" w:tentative="1">
+      <w:start w:val="1"/>
+      <w:numFmt w:val="bullet"/>
+      <w:lvlText w:val="o"/>
+      <w:lvlJc w:val="left"/>
+      <w:pPr>
+        <w:ind w:left="2880" w:hanging="360"/>
+      </w:pPr>
+      <w:rPr>
+        <w:rFonts w:ascii="Courier New" w:hAnsi="Courier New" w:cs="Courier New" w:hint="default"/>
+      </w:rPr>
+    </w:lvl>
+    <w:lvl w:ilvl="2" w:tplc="40090005" w:tentative="1">
+      <w:start w:val="1"/>
+      <w:numFmt w:val="bullet"/>
+      <w:lvlText w:val=""/>
+      <w:lvlJc w:val="left"/>
+      <w:pPr>
+        <w:ind w:left="3600" w:hanging="360"/>
+      </w:pPr>
+      <w:rPr>
+        <w:rFonts w:ascii="Wingdings" w:hAnsi="Wingdings" w:hint="default"/>
+      </w:rPr>
+    </w:lvl>
+    <w:lvl w:ilvl="3" w:tplc="40090001" w:tentative="1">
+      <w:start w:val="1"/>
+      <w:numFmt w:val="bullet"/>
+      <w:lvlText w:val=""/>
+      <w:lvlJc w:val="left"/>
+      <w:pPr>
+        <w:ind w:left="4320" w:hanging="360"/>
+      </w:pPr>
+      <w:rPr>
+        <w:rFonts w:ascii="Symbol" w:hAnsi="Symbol" w:hint="default"/>
+      </w:rPr>
+    </w:lvl>
+    <w:lvl w:ilvl="4" w:tplc="40090003" w:tentative="1">
+      <w:start w:val="1"/>
+      <w:numFmt w:val="bullet"/>
+      <w:lvlText w:val="o"/>
+      <w:lvlJc w:val="left"/>
+      <w:pPr>
+        <w:ind w:left="5040" w:hanging="360"/>
+      </w:pPr>
+      <w:rPr>
+        <w:rFonts w:ascii="Courier New" w:hAnsi="Courier New" w:cs="Courier New" w:hint="default"/>
+      </w:rPr>
+    </w:lvl>
+    <w:lvl w:ilvl="5" w:tplc="40090005" w:tentative="1">
+      <w:start w:val="1"/>
+      <w:numFmt w:val="bullet"/>
+      <w:lvlText w:val=""/>
+      <w:lvlJc w:val="left"/>
+      <w:pPr>
+        <w:ind w:left="5760" w:hanging="360"/>
+      </w:pPr>
+      <w:rPr>
+        <w:rFonts w:ascii="Wingdings" w:hAnsi="Wingdings" w:hint="default"/>
+      </w:rPr>
+    </w:lvl>
+    <w:lvl w:ilvl="6" w:tplc="40090001" w:tentative="1">
+      <w:start w:val="1"/>
+      <w:numFmt w:val="bullet"/>
+      <w:lvlText w:val=""/>
+      <w:lvlJc w:val="left"/>
+      <w:pPr>
+        <w:ind w:left="6480" w:hanging="360"/>
+      </w:pPr>
+      <w:rPr>
+        <w:rFonts w:ascii="Symbol" w:hAnsi="Symbol" w:hint="default"/>
+      </w:rPr>
+    </w:lvl>
+    <w:lvl w:ilvl="7" w:tplc="40090003" w:tentative="1">
+      <w:start w:val="1"/>
+      <w:numFmt w:val="bullet"/>
+      <w:lvlText w:val="o"/>
+      <w:lvlJc w:val="left"/>
+      <w:pPr>
+        <w:ind w:left="7200" w:hanging="360"/>
+      </w:pPr>
+      <w:rPr>
+        <w:rFonts w:ascii="Courier New" w:hAnsi="Courier New" w:cs="Courier New" w:hint="default"/>
+      </w:rPr>
+    </w:lvl>
+    <w:lvl w:ilvl="8" w:tplc="40090005" w:tentative="1">
+      <w:start w:val="1"/>
+      <w:numFmt w:val="bullet"/>
+      <w:lvlText w:val=""/>
+      <w:lvlJc w:val="left"/>
+      <w:pPr>
+        <w:ind w:left="7920" w:hanging="360"/>
+      </w:pPr>
+      <w:rPr>
+        <w:rFonts w:ascii="Wingdings" w:hAnsi="Wingdings" w:hint="default"/>
+      </w:rPr>
+    </w:lvl>
+  </w:abstractNum>
+  <w:abstractNum w:abstractNumId="3" w15:restartNumberingAfterBreak="0">
+    <w:nsid w:val="73D61AB6"/>
+    <w:multiLevelType w:val="hybridMultilevel"/>
+    <w:tmpl w:val="BEAEA3A6"/>
+    <w:lvl w:ilvl="0" w:tplc="40090001">
+      <w:start w:val="1"/>
+      <w:numFmt w:val="bullet"/>
+      <w:lvlText w:val=""/>
+      <w:lvlJc w:val="left"/>
+      <w:pPr>
+        <w:ind w:left="1800" w:hanging="360"/>
+      </w:pPr>
+      <w:rPr>
+        <w:rFonts w:ascii="Symbol" w:hAnsi="Symbol" w:hint="default"/>
+      </w:rPr>
+    </w:lvl>
+    <w:lvl w:ilvl="1" w:tplc="40090003">
+      <w:start w:val="1"/>
+      <w:numFmt w:val="bullet"/>
+      <w:lvlText w:val="o"/>
+      <w:lvlJc w:val="left"/>
+      <w:pPr>
+        <w:ind w:left="2520" w:hanging="360"/>
+      </w:pPr>
+      <w:rPr>
+        <w:rFonts w:ascii="Courier New" w:hAnsi="Courier New" w:cs="Courier New" w:hint="default"/>
+      </w:rPr>
+    </w:lvl>
+    <w:lvl w:ilvl="2" w:tplc="40090005" w:tentative="1">
+      <w:start w:val="1"/>
+      <w:numFmt w:val="bullet"/>
+      <w:lvlText w:val=""/>
+      <w:lvlJc w:val="left"/>
+      <w:pPr>
+        <w:ind w:left="3240" w:hanging="360"/>
+      </w:pPr>
+      <w:rPr>
+        <w:rFonts w:ascii="Wingdings" w:hAnsi="Wingdings" w:hint="default"/>
+      </w:rPr>
+    </w:lvl>
+    <w:lvl w:ilvl="3" w:tplc="40090001" w:tentative="1">
+      <w:start w:val="1"/>
+      <w:numFmt w:val="bullet"/>
+      <w:lvlText w:val=""/>
+      <w:lvlJc w:val="left"/>
+      <w:pPr>
+        <w:ind w:left="3960" w:hanging="360"/>
+      </w:pPr>
+      <w:rPr>
+        <w:rFonts w:ascii="Symbol" w:hAnsi="Symbol" w:hint="default"/>
+      </w:rPr>
+    </w:lvl>
+    <w:lvl w:ilvl="4" w:tplc="40090003" w:tentative="1">
+      <w:start w:val="1"/>
+      <w:numFmt w:val="bullet"/>
+      <w:lvlText w:val="o"/>
+      <w:lvlJc w:val="left"/>
+      <w:pPr>
+        <w:ind w:left="4680" w:hanging="360"/>
+      </w:pPr>
+      <w:rPr>
+        <w:rFonts w:ascii="Courier New" w:hAnsi="Courier New" w:cs="Courier New" w:hint="default"/>
+      </w:rPr>
+    </w:lvl>
+    <w:lvl w:ilvl="5" w:tplc="40090005" w:tentative="1">
+      <w:start w:val="1"/>
+      <w:numFmt w:val="bullet"/>
+      <w:lvlText w:val=""/>
+      <w:lvlJc w:val="left"/>
+      <w:pPr>
+        <w:ind w:left="5400" w:hanging="360"/>
+      </w:pPr>
+      <w:rPr>
+        <w:rFonts w:ascii="Wingdings" w:hAnsi="Wingdings" w:hint="default"/>
+      </w:rPr>
+    </w:lvl>
+    <w:lvl w:ilvl="6" w:tplc="40090001" w:tentative="1">
+      <w:start w:val="1"/>
+      <w:numFmt w:val="bullet"/>
+      <w:lvlText w:val=""/>
+      <w:lvlJc w:val="left"/>
+      <w:pPr>
+        <w:ind w:left="6120" w:hanging="360"/>
+      </w:pPr>
+      <w:rPr>
+        <w:rFonts w:ascii="Symbol" w:hAnsi="Symbol" w:hint="default"/>
+      </w:rPr>
+    </w:lvl>
+    <w:lvl w:ilvl="7" w:tplc="40090003" w:tentative="1">
+      <w:start w:val="1"/>
+      <w:numFmt w:val="bullet"/>
+      <w:lvlText w:val="o"/>
+      <w:lvlJc w:val="left"/>
+      <w:pPr>
+        <w:ind w:left="6840" w:hanging="360"/>
+      </w:pPr>
+      <w:rPr>
+        <w:rFonts w:ascii="Courier New" w:hAnsi="Courier New" w:cs="Courier New" w:hint="default"/>
+      </w:rPr>
+    </w:lvl>
+    <w:lvl w:ilvl="8" w:tplc="40090005" w:tentative="1">
+      <w:start w:val="1"/>
+      <w:numFmt w:val="bullet"/>
+      <w:lvlText w:val=""/>
+      <w:lvlJc w:val="left"/>
+      <w:pPr>
+        <w:ind w:left="7560" w:hanging="360"/>
+      </w:pPr>
+      <w:rPr>
+        <w:rFonts w:ascii="Wingdings" w:hAnsi="Wingdings" w:hint="default"/>
+      </w:rPr>
+    </w:lvl>
+  </w:abstractNum>
+  <w:abstractNum w:abstractNumId="4" w15:restartNumberingAfterBreak="0">
     <w:nsid w:val="7BF37681"/>
     <w:multiLevelType w:val="multilevel"/>
     <w:tmpl w:val="EB7A45C0"/>
@@ -218,14 +1008,26 @@
       </w:rPr>
     </w:lvl>
   </w:abstractNum>
-  <w:num w:numId="1">
+  <w:num w:numId="1" w16cid:durableId="286355294">
+    <w:abstractNumId w:val="4"/>
+  </w:num>
+  <w:num w:numId="2" w16cid:durableId="1808476579">
+    <w:abstractNumId w:val="1"/>
+  </w:num>
+  <w:num w:numId="3" w16cid:durableId="1291740089">
     <w:abstractNumId w:val="0"/>
+  </w:num>
+  <w:num w:numId="4" w16cid:durableId="1454132490">
+    <w:abstractNumId w:val="2"/>
+  </w:num>
+  <w:num w:numId="5" w16cid:durableId="356010234">
+    <w:abstractNumId w:val="3"/>
   </w:num>
 </w:numbering>
 </file>
 
 <file path=word/styles.xml><?xml version="1.0" encoding="utf-8"?>
-<w:styles xmlns:mc="http://schemas.openxmlformats.org/markup-compatibility/2006" xmlns:r="http://schemas.openxmlformats.org/officeDocument/2006/relationships" xmlns:w="http://schemas.openxmlformats.org/wordprocessingml/2006/main" xmlns:w14="http://schemas.microsoft.com/office/word/2010/wordml" xmlns:w15="http://schemas.microsoft.com/office/word/2012/wordml" xmlns:w16cid="http://schemas.microsoft.com/office/word/2016/wordml/cid" xmlns:w16se="http://schemas.microsoft.com/office/word/2015/wordml/symex" mc:Ignorable="w14 w15 w16se w16cid">
+<w:styles xmlns:mc="http://schemas.openxmlformats.org/markup-compatibility/2006" xmlns:r="http://schemas.openxmlformats.org/officeDocument/2006/relationships" xmlns:w="http://schemas.openxmlformats.org/wordprocessingml/2006/main" xmlns:w14="http://schemas.microsoft.com/office/word/2010/wordml" xmlns:w15="http://schemas.microsoft.com/office/word/2012/wordml" xmlns:w16cex="http://schemas.microsoft.com/office/word/2018/wordml/cex" xmlns:w16cid="http://schemas.microsoft.com/office/word/2016/wordml/cid" xmlns:w16="http://schemas.microsoft.com/office/word/2018/wordml" xmlns:w16sdtdh="http://schemas.microsoft.com/office/word/2020/wordml/sdtdatahash" xmlns:w16se="http://schemas.microsoft.com/office/word/2015/wordml/symex" mc:Ignorable="w14 w15 w16se w16cid w16 w16cex w16sdtdh">
   <w:docDefaults>
     <w:rPrDefault>
       <w:rPr>
@@ -241,7 +1043,7 @@
       </w:pPr>
     </w:pPrDefault>
   </w:docDefaults>
-  <w:latentStyles w:defLockedState="0" w:defUIPriority="99" w:defSemiHidden="0" w:defUnhideWhenUsed="0" w:defQFormat="0" w:count="375">
+  <w:latentStyles w:defLockedState="0" w:defUIPriority="99" w:defSemiHidden="0" w:defUnhideWhenUsed="0" w:defQFormat="0" w:count="376">
     <w:lsdException w:name="Normal" w:uiPriority="0" w:qFormat="1"/>
     <w:lsdException w:name="heading 1" w:uiPriority="9" w:qFormat="1"/>
     <w:lsdException w:name="heading 2" w:semiHidden="1" w:uiPriority="9" w:unhideWhenUsed="1" w:qFormat="1"/>
@@ -617,6 +1419,7 @@
     <w:lsdException w:name="Smart Hyperlink" w:semiHidden="1" w:unhideWhenUsed="1"/>
     <w:lsdException w:name="Hashtag" w:semiHidden="1" w:unhideWhenUsed="1"/>
     <w:lsdException w:name="Unresolved Mention" w:semiHidden="1" w:unhideWhenUsed="1"/>
+    <w:lsdException w:name="Smart Link" w:semiHidden="1" w:unhideWhenUsed="1"/>
   </w:latentStyles>
   <w:style w:type="paragraph" w:default="1" w:styleId="Normal">
     <w:name w:val="Normal"/>
@@ -794,6 +1597,17 @@
       <w:sz w:val="30"/>
       <w:szCs w:val="30"/>
     </w:rPr>
+  </w:style>
+  <w:style w:type="paragraph" w:styleId="ListParagraph">
+    <w:name w:val="List Paragraph"/>
+    <w:basedOn w:val="Normal"/>
+    <w:uiPriority w:val="34"/>
+    <w:qFormat/>
+    <w:rsid w:val="00611EF2"/>
+    <w:pPr>
+      <w:ind w:left="720"/>
+      <w:contextualSpacing/>
+    </w:pPr>
   </w:style>
 </w:styles>
 </file>

</xml_diff>